<commit_message>
Added several more default vocals
</commit_message>
<xml_diff>
--- a/vocalgenideas.docx
+++ b/vocalgenideas.docx
@@ -749,7 +749,46 @@
           <w:sz w:val="32"/>
           <w:szCs w:val="32"/>
         </w:rPr>
-        <w:t>Male Range [Countertenor, Tenor, Baritone, Bass, Falsetto]</w:t>
+        <w:t>Male Range [Countertenor, Tenor, Baritone, Bass, Falsetto</w:t>
+      </w:r>
+      <w:r>
+        <w:rPr>
+          <w:sz w:val="32"/>
+          <w:szCs w:val="32"/>
+        </w:rPr>
+        <w:t xml:space="preserve">, </w:t>
+      </w:r>
+      <w:proofErr w:type="spellStart"/>
+      <w:r>
+        <w:rPr>
+          <w:sz w:val="32"/>
+          <w:szCs w:val="32"/>
+        </w:rPr>
+        <w:t>Oktavist</w:t>
+      </w:r>
+      <w:proofErr w:type="spellEnd"/>
+      <w:r>
+        <w:rPr>
+          <w:sz w:val="32"/>
+          <w:szCs w:val="32"/>
+        </w:rPr>
+        <w:t xml:space="preserve">/Basso </w:t>
+      </w:r>
+      <w:proofErr w:type="spellStart"/>
+      <w:r>
+        <w:rPr>
+          <w:sz w:val="32"/>
+          <w:szCs w:val="32"/>
+        </w:rPr>
+        <w:t>profondo</w:t>
+      </w:r>
+      <w:proofErr w:type="spellEnd"/>
+      <w:r>
+        <w:rPr>
+          <w:sz w:val="32"/>
+          <w:szCs w:val="32"/>
+        </w:rPr>
+        <w:t>]</w:t>
       </w:r>
     </w:p>
     <w:p>

</xml_diff>